<commit_message>
Adding updated Project Proposal
</commit_message>
<xml_diff>
--- a/Project Proposal.docx
+++ b/Project Proposal.docx
@@ -130,6 +130,11 @@
       </w:hyperlink>
     </w:p>
     <w:p/>
+    <w:p>
+      <w:r>
+        <w:t>Purpose of the project is to compare unemployment rates amongst the states and see the effect of COVID-19 on their rates.</w:t>
+      </w:r>
+    </w:p>
     <w:sectPr>
       <w:pgSz w:w="12240" w:h="15840"/>
       <w:pgMar w:top="1440" w:right="1440" w:bottom="1440" w:left="1440" w:header="720" w:footer="720" w:gutter="0"/>

</xml_diff>